<commit_message>
join, left join, right join
</commit_message>
<xml_diff>
--- a/omar/review php dan mysql/Join, Left Join, Right Join.docx
+++ b/omar/review php dan mysql/Join, Left Join, Right Join.docx
@@ -30,7 +30,6 @@
           <w:szCs w:val="24"/>
         </w:rPr>
       </w:pPr>
-      <w:proofErr w:type="gramStart"/>
       <w:r>
         <w:rPr>
           <w:b/>
@@ -40,7 +39,6 @@
         </w:rPr>
         <w:t>Queries :</w:t>
       </w:r>
-      <w:proofErr w:type="gramEnd"/>
     </w:p>
     <w:p>
       <w:pPr>
@@ -59,23 +57,7 @@
           <w:sz w:val="24"/>
           <w:szCs w:val="24"/>
         </w:rPr>
-        <w:t>SELECT id_nama_produk, nama_</w:t>
-      </w:r>
-      <w:proofErr w:type="gramStart"/>
-      <w:r>
-        <w:rPr>
-          <w:sz w:val="24"/>
-          <w:szCs w:val="24"/>
-        </w:rPr>
-        <w:t>produk.nama</w:t>
-      </w:r>
-      <w:proofErr w:type="gramEnd"/>
-      <w:r>
-        <w:rPr>
-          <w:sz w:val="24"/>
-          <w:szCs w:val="24"/>
-        </w:rPr>
-        <w:t>_produk, stok_masuk.tanggal_stok_masuk, stok_masuk.stok_masuk</w:t>
+        <w:t>SELECT id_nama_produk, nama_produk.nama_produk, stok_masuk.tanggal_stok_masuk, stok_masuk.stok_masuk</w:t>
       </w:r>
     </w:p>
     <w:p>
@@ -152,23 +134,7 @@
           <w:sz w:val="24"/>
           <w:szCs w:val="24"/>
         </w:rPr>
-        <w:t>SELECT id_nama_produk, nama_</w:t>
-      </w:r>
-      <w:proofErr w:type="gramStart"/>
-      <w:r>
-        <w:rPr>
-          <w:sz w:val="24"/>
-          <w:szCs w:val="24"/>
-        </w:rPr>
-        <w:t>produk.nama</w:t>
-      </w:r>
-      <w:proofErr w:type="gramEnd"/>
-      <w:r>
-        <w:rPr>
-          <w:sz w:val="24"/>
-          <w:szCs w:val="24"/>
-        </w:rPr>
-        <w:t>_produk, stok_masuk.tanggal_stok_masuk, stok_masuk.stok_masuk, id_penanggung_jawab, karyawan.nama</w:t>
+        <w:t>SELECT id_nama_produk, nama_produk.nama_produk, stok_masuk.tanggal_stok_masuk, stok_masuk.stok_masuk, id_penanggung_jawab, karyawan.nama</w:t>
       </w:r>
     </w:p>
     <w:p>
@@ -232,23 +198,7 @@
           <w:sz w:val="24"/>
           <w:szCs w:val="24"/>
         </w:rPr>
-        <w:t>ORDER BY stok_</w:t>
-      </w:r>
-      <w:proofErr w:type="gramStart"/>
-      <w:r>
-        <w:rPr>
-          <w:sz w:val="24"/>
-          <w:szCs w:val="24"/>
-        </w:rPr>
-        <w:t>masuk.tanggal</w:t>
-      </w:r>
-      <w:proofErr w:type="gramEnd"/>
-      <w:r>
-        <w:rPr>
-          <w:sz w:val="24"/>
-          <w:szCs w:val="24"/>
-        </w:rPr>
-        <w:t>_stok_masuk ASC</w:t>
+        <w:t>ORDER BY stok_masuk.tanggal_stok_masuk ASC</w:t>
       </w:r>
     </w:p>
     <w:p>
@@ -277,23 +227,7 @@
           <w:sz w:val="24"/>
           <w:szCs w:val="24"/>
         </w:rPr>
-        <w:t>SELECT id_nama_produk, nama_</w:t>
-      </w:r>
-      <w:proofErr w:type="gramStart"/>
-      <w:r>
-        <w:rPr>
-          <w:sz w:val="24"/>
-          <w:szCs w:val="24"/>
-        </w:rPr>
-        <w:t>produk.nama</w:t>
-      </w:r>
-      <w:proofErr w:type="gramEnd"/>
-      <w:r>
-        <w:rPr>
-          <w:sz w:val="24"/>
-          <w:szCs w:val="24"/>
-        </w:rPr>
-        <w:t>_produk, SUM(stok_masuk.stok_masuk) AS Total, id_penanggung_jawab, karyawan.nama</w:t>
+        <w:t>SELECT id_nama_produk, nama_produk.nama_produk, SUM(stok_masuk.stok_masuk) AS Total</w:t>
       </w:r>
     </w:p>
     <w:p>
@@ -341,23 +275,7 @@
           <w:sz w:val="24"/>
           <w:szCs w:val="24"/>
         </w:rPr>
-        <w:t>JOIN karyawan on stok_masuk.id_penanggung_jawab = karyawan.id</w:t>
-      </w:r>
-    </w:p>
-    <w:p>
-      <w:pPr>
-        <w:pStyle w:val="ListParagraph"/>
-        <w:rPr>
-          <w:sz w:val="24"/>
-          <w:szCs w:val="24"/>
-        </w:rPr>
-      </w:pPr>
-      <w:r>
-        <w:rPr>
-          <w:sz w:val="24"/>
-          <w:szCs w:val="24"/>
-        </w:rPr>
-        <w:t>GROUP BY id_penanggung_jawab</w:t>
+        <w:t>GROUP BY id_nama_produk</w:t>
       </w:r>
     </w:p>
     <w:p>
@@ -401,23 +319,7 @@
           <w:sz w:val="24"/>
           <w:szCs w:val="24"/>
         </w:rPr>
-        <w:t>SELECT id_nama_produk, nama_</w:t>
-      </w:r>
-      <w:proofErr w:type="gramStart"/>
-      <w:r>
-        <w:rPr>
-          <w:sz w:val="24"/>
-          <w:szCs w:val="24"/>
-        </w:rPr>
-        <w:t>produk.nama</w:t>
-      </w:r>
-      <w:proofErr w:type="gramEnd"/>
-      <w:r>
-        <w:rPr>
-          <w:sz w:val="24"/>
-          <w:szCs w:val="24"/>
-        </w:rPr>
-        <w:t>_produk, tanggal_stok_masuk FROM `stok_masuk`</w:t>
+        <w:t>SELECT id_nama_produk, nama_produk.nama_produk, tanggal_stok_masuk FROM `stok_masuk`</w:t>
       </w:r>
     </w:p>
     <w:p>
@@ -477,23 +379,7 @@
           <w:sz w:val="24"/>
           <w:szCs w:val="24"/>
         </w:rPr>
-        <w:t>SELECT nama_produk.id, nama_</w:t>
-      </w:r>
-      <w:proofErr w:type="gramStart"/>
-      <w:r>
-        <w:rPr>
-          <w:sz w:val="24"/>
-          <w:szCs w:val="24"/>
-        </w:rPr>
-        <w:t>produk.nama</w:t>
-      </w:r>
-      <w:proofErr w:type="gramEnd"/>
-      <w:r>
-        <w:rPr>
-          <w:sz w:val="24"/>
-          <w:szCs w:val="24"/>
-        </w:rPr>
-        <w:t>_produk, tanggal_stok_masuk FROM `stok_masuk`</w:t>
+        <w:t>SELECT nama_produk.id, nama_produk.nama_produk, tanggal_stok_masuk FROM `stok_masuk`</w:t>
       </w:r>
     </w:p>
     <w:p>
@@ -606,23 +492,7 @@
           <w:sz w:val="24"/>
           <w:szCs w:val="24"/>
         </w:rPr>
-        <w:t>SELECT id_nama_produk, nama_</w:t>
-      </w:r>
-      <w:proofErr w:type="gramStart"/>
-      <w:r>
-        <w:rPr>
-          <w:sz w:val="24"/>
-          <w:szCs w:val="24"/>
-        </w:rPr>
-        <w:t>produk.nama</w:t>
-      </w:r>
-      <w:proofErr w:type="gramEnd"/>
-      <w:r>
-        <w:rPr>
-          <w:sz w:val="24"/>
-          <w:szCs w:val="24"/>
-        </w:rPr>
-        <w:t>_produk, stok_masuk.tanggal_stok_masuk, stok_masuk.stok_masuk</w:t>
+        <w:t>SELECT id_nama_produk, nama_produk.nama_produk, stok_masuk.tanggal_stok_masuk, stok_masuk.stok_masuk</w:t>
       </w:r>
     </w:p>
     <w:p>
@@ -811,23 +681,7 @@
           <w:szCs w:val="24"/>
         </w:rPr>
         <w:lastRenderedPageBreak/>
-        <w:t>SELECT id_nama_produk, nama_</w:t>
-      </w:r>
-      <w:proofErr w:type="gramStart"/>
-      <w:r>
-        <w:rPr>
-          <w:sz w:val="24"/>
-          <w:szCs w:val="24"/>
-        </w:rPr>
-        <w:t>produk.nama</w:t>
-      </w:r>
-      <w:proofErr w:type="gramEnd"/>
-      <w:r>
-        <w:rPr>
-          <w:sz w:val="24"/>
-          <w:szCs w:val="24"/>
-        </w:rPr>
-        <w:t>_produk, stok_masuk.tanggal_stok_masuk, stok_masuk.stok_masuk, id_penanggung_jawab, karyawan.nama</w:t>
+        <w:t>SELECT id_nama_produk, nama_produk.nama_produk, stok_masuk.tanggal_stok_masuk, stok_masuk.stok_masuk, id_penanggung_jawab, karyawan.nama</w:t>
       </w:r>
     </w:p>
     <w:p>
@@ -891,23 +745,7 @@
           <w:sz w:val="24"/>
           <w:szCs w:val="24"/>
         </w:rPr>
-        <w:t>ORDER BY stok_</w:t>
-      </w:r>
-      <w:proofErr w:type="gramStart"/>
-      <w:r>
-        <w:rPr>
-          <w:sz w:val="24"/>
-          <w:szCs w:val="24"/>
-        </w:rPr>
-        <w:t>masuk.tanggal</w:t>
-      </w:r>
-      <w:proofErr w:type="gramEnd"/>
-      <w:r>
-        <w:rPr>
-          <w:sz w:val="24"/>
-          <w:szCs w:val="24"/>
-        </w:rPr>
-        <w:t>_stok_masuk ASC</w:t>
+        <w:t>ORDER BY stok_masuk.tanggal_stok_masuk ASC</w:t>
       </w:r>
     </w:p>
     <w:p>
@@ -1056,23 +894,7 @@
           <w:szCs w:val="24"/>
         </w:rPr>
         <w:lastRenderedPageBreak/>
-        <w:t>SELECT id_nama_produk, nama_</w:t>
-      </w:r>
-      <w:proofErr w:type="gramStart"/>
-      <w:r>
-        <w:rPr>
-          <w:sz w:val="24"/>
-          <w:szCs w:val="24"/>
-        </w:rPr>
-        <w:t>produk.nama</w:t>
-      </w:r>
-      <w:proofErr w:type="gramEnd"/>
-      <w:r>
-        <w:rPr>
-          <w:sz w:val="24"/>
-          <w:szCs w:val="24"/>
-        </w:rPr>
-        <w:t>_produk, SUM(stok_masuk.stok_masuk) AS Total, id_penanggung_jawab, karyawan.nama</w:t>
+        <w:t>SELECT id_nama_produk, nama_produk.nama_produk, SUM(stok_masuk.stok_masuk) AS Total</w:t>
       </w:r>
     </w:p>
     <w:p>
@@ -1120,23 +942,7 @@
           <w:sz w:val="24"/>
           <w:szCs w:val="24"/>
         </w:rPr>
-        <w:t>JOIN karyawan on stok_masuk.id_penanggung_jawab = karyawan.id</w:t>
-      </w:r>
-    </w:p>
-    <w:p>
-      <w:pPr>
-        <w:pStyle w:val="ListParagraph"/>
-        <w:rPr>
-          <w:sz w:val="24"/>
-          <w:szCs w:val="24"/>
-        </w:rPr>
-      </w:pPr>
-      <w:r>
-        <w:rPr>
-          <w:sz w:val="24"/>
-          <w:szCs w:val="24"/>
-        </w:rPr>
-        <w:t>GROUP BY id_penanggung_jawab</w:t>
+        <w:t>GROUP BY id_nama_produk</w:t>
       </w:r>
     </w:p>
     <w:p>
@@ -1157,6 +963,15 @@
     </w:p>
     <w:p>
       <w:pPr>
+        <w:pStyle w:val="ListParagraph"/>
+        <w:rPr>
+          <w:sz w:val="24"/>
+          <w:szCs w:val="24"/>
+        </w:rPr>
+      </w:pPr>
+    </w:p>
+    <w:p>
+      <w:pPr>
         <w:rPr>
           <w:sz w:val="24"/>
           <w:szCs w:val="24"/>
@@ -1167,10 +982,10 @@
           <w:noProof/>
         </w:rPr>
         <w:drawing>
-          <wp:inline distT="0" distB="0" distL="0" distR="0" wp14:anchorId="34450D68" wp14:editId="48A28A01">
+          <wp:inline distT="0" distB="0" distL="0" distR="0" wp14:anchorId="36988653" wp14:editId="72ED7769">
             <wp:extent cx="5943600" cy="3341370"/>
             <wp:effectExtent l="0" t="0" r="0" b="0"/>
-            <wp:docPr id="5" name="Picture 5" descr="A screenshot of a computer&#10;&#10;Description automatically generated"/>
+            <wp:docPr id="2" name="Picture 2" descr="A screenshot of a computer&#10;&#10;Description automatically generated"/>
             <wp:cNvGraphicFramePr>
               <a:graphicFrameLocks xmlns:a="http://schemas.openxmlformats.org/drawingml/2006/main" noChangeAspect="1"/>
             </wp:cNvGraphicFramePr>
@@ -1178,7 +993,7 @@
               <a:graphicData uri="http://schemas.openxmlformats.org/drawingml/2006/picture">
                 <pic:pic xmlns:pic="http://schemas.openxmlformats.org/drawingml/2006/picture">
                   <pic:nvPicPr>
-                    <pic:cNvPr id="5" name="Picture 5" descr="A screenshot of a computer&#10;&#10;Description automatically generated"/>
+                    <pic:cNvPr id="2" name="Picture 2" descr="A screenshot of a computer&#10;&#10;Description automatically generated"/>
                     <pic:cNvPicPr/>
                   </pic:nvPicPr>
                   <pic:blipFill>
@@ -1309,23 +1124,7 @@
           <w:szCs w:val="24"/>
         </w:rPr>
         <w:lastRenderedPageBreak/>
-        <w:t>SELECT id_nama_produk, nama_</w:t>
-      </w:r>
-      <w:proofErr w:type="gramStart"/>
-      <w:r>
-        <w:rPr>
-          <w:sz w:val="24"/>
-          <w:szCs w:val="24"/>
-        </w:rPr>
-        <w:t>produk.nama</w:t>
-      </w:r>
-      <w:proofErr w:type="gramEnd"/>
-      <w:r>
-        <w:rPr>
-          <w:sz w:val="24"/>
-          <w:szCs w:val="24"/>
-        </w:rPr>
-        <w:t>_produk, tanggal_stok_masuk FROM `stok_masuk`</w:t>
+        <w:t>SELECT id_nama_produk, nama_produk.nama_produk, tanggal_stok_masuk FROM `stok_masuk`</w:t>
       </w:r>
     </w:p>
     <w:p>
@@ -1530,23 +1329,7 @@
           <w:szCs w:val="24"/>
         </w:rPr>
         <w:lastRenderedPageBreak/>
-        <w:t>SELECT nama_produk.id, nama_</w:t>
-      </w:r>
-      <w:proofErr w:type="gramStart"/>
-      <w:r>
-        <w:rPr>
-          <w:sz w:val="24"/>
-          <w:szCs w:val="24"/>
-        </w:rPr>
-        <w:t>produk.nama</w:t>
-      </w:r>
-      <w:proofErr w:type="gramEnd"/>
-      <w:r>
-        <w:rPr>
-          <w:sz w:val="24"/>
-          <w:szCs w:val="24"/>
-        </w:rPr>
-        <w:t>_produk, tanggal_stok_masuk FROM `stok_masuk`</w:t>
+        <w:t>SELECT nama_produk.id, nama_produk.nama_produk, tanggal_stok_masuk FROM `stok_masuk`</w:t>
       </w:r>
     </w:p>
     <w:p>
@@ -1642,6 +1425,95 @@
 <file path=word/numbering.xml><?xml version="1.0" encoding="utf-8"?>
 <w:numbering xmlns:wpc="http://schemas.microsoft.com/office/word/2010/wordprocessingCanvas" xmlns:cx="http://schemas.microsoft.com/office/drawing/2014/chartex" xmlns:cx1="http://schemas.microsoft.com/office/drawing/2015/9/8/chartex" xmlns:cx2="http://schemas.microsoft.com/office/drawing/2015/10/21/chartex" xmlns:cx3="http://schemas.microsoft.com/office/drawing/2016/5/9/chartex" xmlns:cx4="http://schemas.microsoft.com/office/drawing/2016/5/10/chartex" xmlns:cx5="http://schemas.microsoft.com/office/drawing/2016/5/11/chartex" xmlns:cx6="http://schemas.microsoft.com/office/drawing/2016/5/12/chartex" xmlns:cx7="http://schemas.microsoft.com/office/drawing/2016/5/13/chartex" xmlns:cx8="http://schemas.microsoft.com/office/drawing/2016/5/14/chartex" xmlns:mc="http://schemas.openxmlformats.org/markup-compatibility/2006" xmlns:aink="http://schemas.microsoft.com/office/drawing/2016/ink" xmlns:am3d="http://schemas.microsoft.com/office/drawing/2017/model3d" xmlns:o="urn:schemas-microsoft-com:office:office" xmlns:r="http://schemas.openxmlformats.org/officeDocument/2006/relationships" xmlns:m="http://schemas.openxmlformats.org/officeDocument/2006/math" xmlns:v="urn:schemas-microsoft-com:vml" xmlns:wp14="http://schemas.microsoft.com/office/word/2010/wordprocessingDrawing" xmlns:wp="http://schemas.openxmlformats.org/drawingml/2006/wordprocessingDrawing" xmlns:w10="urn:schemas-microsoft-com:office:word" xmlns:w="http://schemas.openxmlformats.org/wordprocessingml/2006/main" xmlns:w14="http://schemas.microsoft.com/office/word/2010/wordml" xmlns:w15="http://schemas.microsoft.com/office/word/2012/wordml" xmlns:w16cex="http://schemas.microsoft.com/office/word/2018/wordml/cex" xmlns:w16cid="http://schemas.microsoft.com/office/word/2016/wordml/cid" xmlns:w16="http://schemas.microsoft.com/office/word/2018/wordml" xmlns:w16sdtdh="http://schemas.microsoft.com/office/word/2020/wordml/sdtdatahash" xmlns:w16se="http://schemas.microsoft.com/office/word/2015/wordml/symex" xmlns:wpg="http://schemas.microsoft.com/office/word/2010/wordprocessingGroup" xmlns:wpi="http://schemas.microsoft.com/office/word/2010/wordprocessingInk" xmlns:wne="http://schemas.microsoft.com/office/word/2006/wordml" xmlns:wps="http://schemas.microsoft.com/office/word/2010/wordprocessingShape" mc:Ignorable="w14 w15 w16se w16cid w16 w16cex w16sdtdh wp14">
   <w:abstractNum w:abstractNumId="0" w15:restartNumberingAfterBreak="0">
+    <w:nsid w:val="09DF6DA3"/>
+    <w:multiLevelType w:val="hybridMultilevel"/>
+    <w:tmpl w:val="0EE25730"/>
+    <w:lvl w:ilvl="0" w:tplc="FFFFFFFF">
+      <w:start w:val="1"/>
+      <w:numFmt w:val="decimal"/>
+      <w:lvlText w:val="%1."/>
+      <w:lvlJc w:val="left"/>
+      <w:pPr>
+        <w:ind w:left="720" w:hanging="360"/>
+      </w:pPr>
+      <w:rPr>
+        <w:rFonts w:hint="default"/>
+      </w:rPr>
+    </w:lvl>
+    <w:lvl w:ilvl="1" w:tplc="FFFFFFFF" w:tentative="1">
+      <w:start w:val="1"/>
+      <w:numFmt w:val="lowerLetter"/>
+      <w:lvlText w:val="%2."/>
+      <w:lvlJc w:val="left"/>
+      <w:pPr>
+        <w:ind w:left="1440" w:hanging="360"/>
+      </w:pPr>
+    </w:lvl>
+    <w:lvl w:ilvl="2" w:tplc="FFFFFFFF" w:tentative="1">
+      <w:start w:val="1"/>
+      <w:numFmt w:val="lowerRoman"/>
+      <w:lvlText w:val="%3."/>
+      <w:lvlJc w:val="right"/>
+      <w:pPr>
+        <w:ind w:left="2160" w:hanging="180"/>
+      </w:pPr>
+    </w:lvl>
+    <w:lvl w:ilvl="3" w:tplc="FFFFFFFF" w:tentative="1">
+      <w:start w:val="1"/>
+      <w:numFmt w:val="decimal"/>
+      <w:lvlText w:val="%4."/>
+      <w:lvlJc w:val="left"/>
+      <w:pPr>
+        <w:ind w:left="2880" w:hanging="360"/>
+      </w:pPr>
+    </w:lvl>
+    <w:lvl w:ilvl="4" w:tplc="FFFFFFFF" w:tentative="1">
+      <w:start w:val="1"/>
+      <w:numFmt w:val="lowerLetter"/>
+      <w:lvlText w:val="%5."/>
+      <w:lvlJc w:val="left"/>
+      <w:pPr>
+        <w:ind w:left="3600" w:hanging="360"/>
+      </w:pPr>
+    </w:lvl>
+    <w:lvl w:ilvl="5" w:tplc="FFFFFFFF" w:tentative="1">
+      <w:start w:val="1"/>
+      <w:numFmt w:val="lowerRoman"/>
+      <w:lvlText w:val="%6."/>
+      <w:lvlJc w:val="right"/>
+      <w:pPr>
+        <w:ind w:left="4320" w:hanging="180"/>
+      </w:pPr>
+    </w:lvl>
+    <w:lvl w:ilvl="6" w:tplc="FFFFFFFF" w:tentative="1">
+      <w:start w:val="1"/>
+      <w:numFmt w:val="decimal"/>
+      <w:lvlText w:val="%7."/>
+      <w:lvlJc w:val="left"/>
+      <w:pPr>
+        <w:ind w:left="5040" w:hanging="360"/>
+      </w:pPr>
+    </w:lvl>
+    <w:lvl w:ilvl="7" w:tplc="FFFFFFFF" w:tentative="1">
+      <w:start w:val="1"/>
+      <w:numFmt w:val="lowerLetter"/>
+      <w:lvlText w:val="%8."/>
+      <w:lvlJc w:val="left"/>
+      <w:pPr>
+        <w:ind w:left="5760" w:hanging="360"/>
+      </w:pPr>
+    </w:lvl>
+    <w:lvl w:ilvl="8" w:tplc="FFFFFFFF" w:tentative="1">
+      <w:start w:val="1"/>
+      <w:numFmt w:val="lowerRoman"/>
+      <w:lvlText w:val="%9."/>
+      <w:lvlJc w:val="right"/>
+      <w:pPr>
+        <w:ind w:left="6480" w:hanging="180"/>
+      </w:pPr>
+    </w:lvl>
+  </w:abstractNum>
+  <w:abstractNum w:abstractNumId="1" w15:restartNumberingAfterBreak="0">
     <w:nsid w:val="1D6A278A"/>
     <w:multiLevelType w:val="hybridMultilevel"/>
     <w:tmpl w:val="0EE25730"/>
@@ -1730,7 +1602,7 @@
       </w:pPr>
     </w:lvl>
   </w:abstractNum>
-  <w:abstractNum w:abstractNumId="1" w15:restartNumberingAfterBreak="0">
+  <w:abstractNum w:abstractNumId="2" w15:restartNumberingAfterBreak="0">
     <w:nsid w:val="34FA2292"/>
     <w:multiLevelType w:val="hybridMultilevel"/>
     <w:tmpl w:val="0EE25730"/>
@@ -1820,9 +1692,12 @@
     </w:lvl>
   </w:abstractNum>
   <w:num w:numId="1">
+    <w:abstractNumId w:val="2"/>
+  </w:num>
+  <w:num w:numId="2">
     <w:abstractNumId w:val="1"/>
   </w:num>
-  <w:num w:numId="2">
+  <w:num w:numId="3">
     <w:abstractNumId w:val="0"/>
   </w:num>
 </w:numbering>

</xml_diff>